<commit_message>
project analysis and lab5
</commit_message>
<xml_diff>
--- a/project_analysis/Project_Analysis.docx
+++ b/project_analysis/Project_Analysis.docx
@@ -3331,7 +3331,13 @@
     </w:p>
     <w:p>
       <w:pPr>
+        <w:spacing w:line="480" w:lineRule="auto"/>
         <w:ind w:firstLine="720"/>
+        <w:rPr>
+          <w:rFonts w:ascii="Times New Roman" w:hAnsi="Times New Roman" w:cs="Times New Roman"/>
+          <w:sz w:val="24"/>
+          <w:szCs w:val="24"/>
+        </w:rPr>
       </w:pPr>
       <w:r>
         <w:rPr>
@@ -3438,14 +3444,6 @@
         </w:rPr>
         <w:t xml:space="preserve">Similarly, there are explicit tasks and commands for how to start developing on the project, which encourages the further success of the project. Within the main project’s README.md and </w:t>
       </w:r>
-      <w:r>
-        <w:rPr>
-          <w:rFonts w:ascii="Times New Roman" w:hAnsi="Times New Roman" w:cs="Times New Roman"/>
-          <w:sz w:val="24"/>
-          <w:szCs w:val="24"/>
-        </w:rPr>
-        <w:t xml:space="preserve">doc directory, </w:t>
-      </w:r>
       <w:proofErr w:type="gramStart"/>
       <w:r>
         <w:rPr>
@@ -3453,8 +3451,18 @@
           <w:sz w:val="24"/>
           <w:szCs w:val="24"/>
         </w:rPr>
-        <w:t>there are several pages that</w:t>
+        <w:t>doc</w:t>
       </w:r>
+      <w:r>
+        <w:rPr>
+          <w:rFonts w:ascii="Times New Roman" w:hAnsi="Times New Roman" w:cs="Times New Roman"/>
+          <w:sz w:val="24"/>
+          <w:szCs w:val="24"/>
+        </w:rPr>
+        <w:t>s</w:t>
+      </w:r>
+      <w:bookmarkStart w:id="0" w:name="_GoBack"/>
+      <w:bookmarkEnd w:id="0"/>
       <w:proofErr w:type="gramEnd"/>
       <w:r>
         <w:rPr>
@@ -3462,7 +3470,16 @@
           <w:sz w:val="24"/>
           <w:szCs w:val="24"/>
         </w:rPr>
-        <w:t xml:space="preserve"> lay out how to get the code running for both users and developers. I really appreciate this, as </w:t>
+        <w:t xml:space="preserve"> directory, there are several pages </w:t>
+      </w:r>
+      <w:r>
+        <w:rPr>
+          <w:rFonts w:ascii="Times New Roman" w:hAnsi="Times New Roman" w:cs="Times New Roman"/>
+          <w:sz w:val="24"/>
+          <w:szCs w:val="24"/>
+        </w:rPr>
+        <w:lastRenderedPageBreak/>
+        <w:t xml:space="preserve">that lay out how to get the code running for both users and developers. I really appreciate this, as </w:t>
       </w:r>
       <w:r>
         <w:rPr>
@@ -3536,8 +3553,110 @@
         </w:rPr>
         <w:t xml:space="preserve"> I believe this is a benefit to have a large code base and a strong contributor community.</w:t>
       </w:r>
-      <w:bookmarkStart w:id="0" w:name="_GoBack"/>
-      <w:bookmarkEnd w:id="0"/>
+    </w:p>
+    <w:p>
+      <w:pPr>
+        <w:spacing w:line="480" w:lineRule="auto"/>
+        <w:ind w:firstLine="720"/>
+      </w:pPr>
+      <w:r>
+        <w:rPr>
+          <w:rFonts w:ascii="Times New Roman" w:hAnsi="Times New Roman" w:cs="Times New Roman"/>
+          <w:sz w:val="24"/>
+          <w:szCs w:val="24"/>
+        </w:rPr>
+        <w:t xml:space="preserve">In general, I believe this project is a great example of how to construct an open source project. It encourages great community from both users and developers, as seen in its usage statistics above. In regards to its license, there are few restrictions on what someone cannot do with the </w:t>
+      </w:r>
+      <w:proofErr w:type="spellStart"/>
+      <w:r>
+        <w:rPr>
+          <w:rFonts w:ascii="Times New Roman" w:hAnsi="Times New Roman" w:cs="Times New Roman"/>
+          <w:sz w:val="24"/>
+          <w:szCs w:val="24"/>
+        </w:rPr>
+        <w:t>Perkeep</w:t>
+      </w:r>
+      <w:proofErr w:type="spellEnd"/>
+      <w:r>
+        <w:rPr>
+          <w:rFonts w:ascii="Times New Roman" w:hAnsi="Times New Roman" w:cs="Times New Roman"/>
+          <w:sz w:val="24"/>
+          <w:szCs w:val="24"/>
+        </w:rPr>
+        <w:t xml:space="preserve"> software, encouraging users to adapt the software to the needs of themselves and other groups. While at its core, data storage is just storing a large binary string of data, there can be other tools added to </w:t>
+      </w:r>
+      <w:proofErr w:type="spellStart"/>
+      <w:r>
+        <w:rPr>
+          <w:rFonts w:ascii="Times New Roman" w:hAnsi="Times New Roman" w:cs="Times New Roman"/>
+          <w:sz w:val="24"/>
+          <w:szCs w:val="24"/>
+        </w:rPr>
+        <w:t>Perkeep</w:t>
+      </w:r>
+      <w:proofErr w:type="spellEnd"/>
+      <w:r>
+        <w:rPr>
+          <w:rFonts w:ascii="Times New Roman" w:hAnsi="Times New Roman" w:cs="Times New Roman"/>
+          <w:sz w:val="24"/>
+          <w:szCs w:val="24"/>
+        </w:rPr>
+        <w:t xml:space="preserve"> that tailor to different groups. Following that theme, </w:t>
+      </w:r>
+      <w:proofErr w:type="spellStart"/>
+      <w:r>
+        <w:rPr>
+          <w:rFonts w:ascii="Times New Roman" w:hAnsi="Times New Roman" w:cs="Times New Roman"/>
+          <w:sz w:val="24"/>
+          <w:szCs w:val="24"/>
+        </w:rPr>
+        <w:t>Perkeep</w:t>
+      </w:r>
+      <w:proofErr w:type="spellEnd"/>
+      <w:r>
+        <w:rPr>
+          <w:rFonts w:ascii="Times New Roman" w:hAnsi="Times New Roman" w:cs="Times New Roman"/>
+          <w:sz w:val="24"/>
+          <w:szCs w:val="24"/>
+        </w:rPr>
+        <w:t xml:space="preserve"> was relatively easy to install for myself, but for non-technical users, it may be a challenge. Therefore, it might be adapted in the future to be a “one-click” install for users who do not know anything about </w:t>
+      </w:r>
+      <w:proofErr w:type="spellStart"/>
+      <w:r>
+        <w:rPr>
+          <w:rFonts w:ascii="Times New Roman" w:hAnsi="Times New Roman" w:cs="Times New Roman"/>
+          <w:sz w:val="24"/>
+          <w:szCs w:val="24"/>
+        </w:rPr>
+        <w:t>git</w:t>
+      </w:r>
+      <w:proofErr w:type="spellEnd"/>
+      <w:r>
+        <w:rPr>
+          <w:rFonts w:ascii="Times New Roman" w:hAnsi="Times New Roman" w:cs="Times New Roman"/>
+          <w:sz w:val="24"/>
+          <w:szCs w:val="24"/>
+        </w:rPr>
+        <w:t xml:space="preserve"> or even how to navigate a terminal. I think I would consider using </w:t>
+      </w:r>
+      <w:proofErr w:type="spellStart"/>
+      <w:r>
+        <w:rPr>
+          <w:rFonts w:ascii="Times New Roman" w:hAnsi="Times New Roman" w:cs="Times New Roman"/>
+          <w:sz w:val="24"/>
+          <w:szCs w:val="24"/>
+        </w:rPr>
+        <w:t>Perkeep</w:t>
+      </w:r>
+      <w:proofErr w:type="spellEnd"/>
+      <w:r>
+        <w:rPr>
+          <w:rFonts w:ascii="Times New Roman" w:hAnsi="Times New Roman" w:cs="Times New Roman"/>
+          <w:sz w:val="24"/>
+          <w:szCs w:val="24"/>
+        </w:rPr>
+        <w:t xml:space="preserve"> in my own life, and I would encourage other creators of open source projects to use it as a model.</w:t>
+      </w:r>
     </w:p>
     <w:sectPr>
       <w:headerReference w:type="default" r:id="rId9"/>
@@ -3670,7 +3789,7 @@
             <w:sz w:val="24"/>
             <w:szCs w:val="24"/>
           </w:rPr>
-          <w:t>3</w:t>
+          <w:t>4</w:t>
         </w:r>
         <w:r>
           <w:rPr>

</xml_diff>